<commit_message>
Week 8 file creation
</commit_message>
<xml_diff>
--- a/ARGUMENTATIVE WRITING/MODULE 2/POST 12 DRAFT OF SYNTHESIS OF ARGUMENTS.docx
+++ b/ARGUMENTATIVE WRITING/MODULE 2/POST 12 DRAFT OF SYNTHESIS OF ARGUMENTS.docx
@@ -154,8 +154,18 @@
           <w:sz w:val="24"/>
           <w:szCs w:val="24"/>
         </w:rPr>
-        <w:t>Ms. Birrer</w:t>
-      </w:r>
+        <w:t xml:space="preserve">Ms. </w:t>
+      </w:r>
+      <w:proofErr w:type="spellStart"/>
+      <w:r>
+        <w:rPr>
+          <w:rFonts w:cstheme="minorHAnsi"/>
+          <w:sz w:val="24"/>
+          <w:szCs w:val="24"/>
+        </w:rPr>
+        <w:t>Birrer</w:t>
+      </w:r>
+      <w:proofErr w:type="spellEnd"/>
     </w:p>
     <w:p>
       <w:pPr>
@@ -328,7 +338,15 @@
         <w:rPr>
           <w:rFonts w:cstheme="minorHAnsi"/>
         </w:rPr>
-        <w:t>. Both these authors state that happiness has been molded into this false idea of something that can</w:t>
+        <w:t xml:space="preserve">. Both these authors state that happiness has been molded into this false idea of something that </w:t>
+      </w:r>
+      <w:proofErr w:type="spellStart"/>
+      <w:proofErr w:type="gramStart"/>
+      <w:r>
+        <w:rPr>
+          <w:rFonts w:cstheme="minorHAnsi"/>
+        </w:rPr>
+        <w:t>can</w:t>
       </w:r>
       <w:r>
         <w:rPr>
@@ -336,6 +354,8 @@
         </w:rPr>
         <w:t>t</w:t>
       </w:r>
+      <w:proofErr w:type="spellEnd"/>
+      <w:proofErr w:type="gramEnd"/>
       <w:r>
         <w:rPr>
           <w:rFonts w:cstheme="minorHAnsi"/>
@@ -467,7 +487,19 @@
         <w:rPr>
           <w:rFonts w:cstheme="minorHAnsi"/>
         </w:rPr>
-        <w:t>) These points made by Smith points to the possibility that people focus only on happiness because they do not know any other way. The possibility that they have never been exposed to applying meaning to their lives or achieving goals could be causing this focus on unachievable happiness.</w:t>
+        <w:t xml:space="preserve">) These points made by Smith </w:t>
+      </w:r>
+      <w:r>
+        <w:rPr>
+          <w:rFonts w:cstheme="minorHAnsi"/>
+        </w:rPr>
+        <w:t>suggest</w:t>
+      </w:r>
+      <w:r>
+        <w:rPr>
+          <w:rFonts w:cstheme="minorHAnsi"/>
+        </w:rPr>
+        <w:t xml:space="preserve"> the possibility that people focus only on happiness because they do not know any other way. The possibility that they have never been exposed to applying meaning to their lives or achieving goals could be causing this focus on unachievable happiness.</w:t>
       </w:r>
     </w:p>
     <w:p>
@@ -864,11 +896,19 @@
           <w:rFonts w:cstheme="minorHAnsi"/>
         </w:rPr>
       </w:pPr>
-      <w:r>
-        <w:rPr>
-          <w:rFonts w:cstheme="minorHAnsi"/>
-        </w:rPr>
-        <w:t>Sanjuán, Pilar. “Affect Balance as Mediating Variable Between Effective Psychological Functioning and Satisfaction with Life.” Journal of Happiness Studies, vol. 12, no. 3, 2010, pp. 373–384., doi:10.1007/s10902-010-9199-5.</w:t>
+      <w:proofErr w:type="spellStart"/>
+      <w:r>
+        <w:rPr>
+          <w:rFonts w:cstheme="minorHAnsi"/>
+        </w:rPr>
+        <w:t>Sanjuán</w:t>
+      </w:r>
+      <w:proofErr w:type="spellEnd"/>
+      <w:r>
+        <w:rPr>
+          <w:rFonts w:cstheme="minorHAnsi"/>
+        </w:rPr>
+        <w:t>, Pilar. “Affect Balance as Mediating Variable Between Effective Psychological Functioning and Satisfaction with Life.” Journal of Happiness Studies, vol. 12, no. 3, 2010, pp. 373–384., doi:10.1007/s10902-010-9199-5.</w:t>
       </w:r>
     </w:p>
     <w:p>
@@ -952,7 +992,25 @@
           <w:sz w:val="22"/>
           <w:szCs w:val="22"/>
         </w:rPr>
-        <w:t>Wilson, C. (2020, May 14). Forget Plato, Aristotle and the Stoics: Try being Epicurean – Catherine Wilson: Aeon Essays. Retrieved May 14, 2020, https://aeon.co/essays/forget-plato-aristotle-and-the-stoics-try-being-epicurean?utm_source=Instagram</w:t>
+        <w:t xml:space="preserve">Wilson, C. (2020, May 14). Forget Plato, </w:t>
+      </w:r>
+      <w:proofErr w:type="gramStart"/>
+      <w:r>
+        <w:rPr>
+          <w:rFonts w:asciiTheme="minorHAnsi" w:hAnsiTheme="minorHAnsi" w:cstheme="minorHAnsi"/>
+          <w:sz w:val="22"/>
+          <w:szCs w:val="22"/>
+        </w:rPr>
+        <w:t>Aristotle</w:t>
+      </w:r>
+      <w:proofErr w:type="gramEnd"/>
+      <w:r>
+        <w:rPr>
+          <w:rFonts w:asciiTheme="minorHAnsi" w:hAnsiTheme="minorHAnsi" w:cstheme="minorHAnsi"/>
+          <w:sz w:val="22"/>
+          <w:szCs w:val="22"/>
+        </w:rPr>
+        <w:t xml:space="preserve"> and the Stoics: Try being Epicurean – Catherine Wilson: Aeon Essays. Retrieved May 14, 2020, https://aeon.co/essays/forget-plato-aristotle-and-the-stoics-try-being-epicurean?utm_source=Instagram</w:t>
       </w:r>
     </w:p>
     <w:bookmarkEnd w:id="0"/>

</xml_diff>